<commit_message>
Documentación y manual de usuario.
</commit_message>
<xml_diff>
--- a/Proyecto1_1096917/Manual de Usuario.docx
+++ b/Proyecto1_1096917/Manual de Usuario.docx
@@ -901,6 +901,19 @@
         </w:tabs>
         <w:jc w:val="both"/>
       </w:pPr>
+      <w:r>
+        <w:t xml:space="preserve">Si desea cerrar sesión, haga </w:t>
+      </w:r>
+      <w:proofErr w:type="spellStart"/>
+      <w:proofErr w:type="gramStart"/>
+      <w:r>
+        <w:t>click</w:t>
+      </w:r>
+      <w:proofErr w:type="spellEnd"/>
+      <w:proofErr w:type="gramEnd"/>
+      <w:r>
+        <w:t xml:space="preserve"> en el botón “Cerrar sesión”.</w:t>
+      </w:r>
     </w:p>
     <w:p>
       <w:pPr>
@@ -909,19 +922,44 @@
         </w:tabs>
         <w:jc w:val="both"/>
       </w:pPr>
-      <w:r>
-        <w:t xml:space="preserve">Si desea cerrar sesión, haga </w:t>
+    </w:p>
+    <w:p>
+      <w:pPr>
+        <w:tabs>
+          <w:tab w:val="left" w:pos="2385"/>
+        </w:tabs>
+        <w:jc w:val="both"/>
+      </w:pPr>
+      <w:r>
+        <w:t>Para ver la documentación interna del proyecto, buscar en la carpeta “Documentación interna” el archivo “</w:t>
       </w:r>
       <w:proofErr w:type="spellStart"/>
       <w:r>
-        <w:t>click</w:t>
+        <w:t>index</w:t>
       </w:r>
       <w:proofErr w:type="spellEnd"/>
       <w:r>
-        <w:t xml:space="preserve"> en el botón “Cerrar sesión”.</w:t>
+        <w:t xml:space="preserve">” para visualizar la documentación interna del proyecto. </w:t>
       </w:r>
       <w:bookmarkStart w:id="0" w:name="_GoBack"/>
       <w:bookmarkEnd w:id="0"/>
+      <w:r>
+        <w:t>Repositorio</w:t>
+      </w:r>
+      <w:r>
+        <w:t>:</w:t>
+      </w:r>
+      <w:r>
+        <w:t xml:space="preserve"> </w:t>
+      </w:r>
+      <w:hyperlink r:id="rId10" w:history="1">
+        <w:r>
+          <w:rPr>
+            <w:rStyle w:val="Hipervnculo"/>
+          </w:rPr>
+          <w:t>https://github.com/pelaezEduardo/OOP-DataStructures/tree/master/Proyecto1_1096917</w:t>
+        </w:r>
+      </w:hyperlink>
     </w:p>
     <w:sectPr>
       <w:pgSz w:w="12240" w:h="15840"/>
@@ -1535,6 +1573,29 @@
       <w:contextualSpacing/>
     </w:pPr>
   </w:style>
+  <w:style w:type="character" w:styleId="Hipervnculo">
+    <w:name w:val="Hyperlink"/>
+    <w:basedOn w:val="Fuentedeprrafopredeter"/>
+    <w:uiPriority w:val="99"/>
+    <w:unhideWhenUsed/>
+    <w:rsid w:val="008566E7"/>
+    <w:rPr>
+      <w:color w:val="0563C1" w:themeColor="hyperlink"/>
+      <w:u w:val="single"/>
+    </w:rPr>
+  </w:style>
+  <w:style w:type="character" w:styleId="Mencinsinresolver">
+    <w:name w:val="Unresolved Mention"/>
+    <w:basedOn w:val="Fuentedeprrafopredeter"/>
+    <w:uiPriority w:val="99"/>
+    <w:semiHidden/>
+    <w:unhideWhenUsed/>
+    <w:rsid w:val="008566E7"/>
+    <w:rPr>
+      <w:color w:val="605E5C"/>
+      <w:shd w:val="clear" w:color="auto" w:fill="E1DFDD"/>
+    </w:rPr>
+  </w:style>
 </w:styles>
 </file>
 

</xml_diff>